<commit_message>
Colin finished work on draft and supplement
</commit_message>
<xml_diff>
--- a/SupplementaryInformation.docx
+++ b/SupplementaryInformation.docx
@@ -3,18 +3,76 @@
 <w:document xmlns:wpc="http://schemas.microsoft.com/office/word/2010/wordprocessingCanvas" xmlns:cx="http://schemas.microsoft.com/office/drawing/2014/chartex" xmlns:mc="http://schemas.openxmlformats.org/markup-compatibility/2006" xmlns:o="urn:schemas-microsoft-com:office:office" xmlns:r="http://schemas.openxmlformats.org/officeDocument/2006/relationships" xmlns:m="http://schemas.openxmlformats.org/officeDocument/2006/math" xmlns:v="urn:schemas-microsoft-com:vml" xmlns:wp14="http://schemas.microsoft.com/office/word/2010/wordprocessingDrawing" xmlns:wp="http://schemas.openxmlformats.org/drawingml/2006/wordprocessingDrawing" xmlns:w10="urn:schemas-microsoft-com:office:word" xmlns:w="http://schemas.openxmlformats.org/wordprocessingml/2006/main" xmlns:w14="http://schemas.microsoft.com/office/word/2010/wordml" xmlns:w15="http://schemas.microsoft.com/office/word/2012/wordml" xmlns:w16se="http://schemas.microsoft.com/office/word/2015/wordml/symex" xmlns:wpg="http://schemas.microsoft.com/office/word/2010/wordprocessingGroup" xmlns:wpi="http://schemas.microsoft.com/office/word/2010/wordprocessingInk" xmlns:wne="http://schemas.microsoft.com/office/word/2006/wordml" xmlns:wps="http://schemas.microsoft.com/office/word/2010/wordprocessingShape" mc:Ignorable="w14 w15 w16se wp14">
   <w:body>
     <w:p>
-      <w:r>
+      <w:pPr>
+        <w:rPr>
+          <w:rFonts w:ascii="Times New Roman" w:hAnsi="Times New Roman" w:cs="Times New Roman"/>
+        </w:rPr>
+      </w:pPr>
+      <w:r>
+        <w:rPr>
+          <w:rFonts w:ascii="Times New Roman" w:hAnsi="Times New Roman" w:cs="Times New Roman"/>
+        </w:rPr>
         <w:t>Supplementary Information</w:t>
       </w:r>
     </w:p>
     <w:p>
-      <w:r>
-        <w:t>Come from (supplementFigs.R and sensitivityAnalysis_Doc.Rmd scripts)</w:t>
-      </w:r>
-    </w:p>
-    <w:p/>
-    <w:p>
-      <w:r>
+      <w:pPr>
+        <w:rPr>
+          <w:rFonts w:ascii="Times New Roman" w:hAnsi="Times New Roman" w:cs="Times New Roman"/>
+        </w:rPr>
+      </w:pPr>
+      <w:r>
+        <w:rPr>
+          <w:rFonts w:ascii="Times New Roman" w:hAnsi="Times New Roman" w:cs="Times New Roman"/>
+        </w:rPr>
+        <w:t>Come from (</w:t>
+      </w:r>
+      <w:proofErr w:type="spellStart"/>
+      <w:r>
+        <w:rPr>
+          <w:rFonts w:ascii="Times New Roman" w:hAnsi="Times New Roman" w:cs="Times New Roman"/>
+        </w:rPr>
+        <w:t>supplementFigs.R</w:t>
+      </w:r>
+      <w:proofErr w:type="spellEnd"/>
+      <w:r>
+        <w:rPr>
+          <w:rFonts w:ascii="Times New Roman" w:hAnsi="Times New Roman" w:cs="Times New Roman"/>
+        </w:rPr>
+        <w:t xml:space="preserve"> and </w:t>
+      </w:r>
+      <w:proofErr w:type="spellStart"/>
+      <w:r>
+        <w:rPr>
+          <w:rFonts w:ascii="Times New Roman" w:hAnsi="Times New Roman" w:cs="Times New Roman"/>
+        </w:rPr>
+        <w:t>sensitivityAnalysis_Doc.Rmd</w:t>
+      </w:r>
+      <w:proofErr w:type="spellEnd"/>
+      <w:r>
+        <w:rPr>
+          <w:rFonts w:ascii="Times New Roman" w:hAnsi="Times New Roman" w:cs="Times New Roman"/>
+        </w:rPr>
+        <w:t xml:space="preserve"> scripts)</w:t>
+      </w:r>
+    </w:p>
+    <w:p>
+      <w:pPr>
+        <w:rPr>
+          <w:rFonts w:ascii="Times New Roman" w:hAnsi="Times New Roman" w:cs="Times New Roman"/>
+        </w:rPr>
+      </w:pPr>
+    </w:p>
+    <w:p>
+      <w:pPr>
+        <w:rPr>
+          <w:rFonts w:ascii="Times New Roman" w:hAnsi="Times New Roman" w:cs="Times New Roman"/>
+        </w:rPr>
+      </w:pPr>
+      <w:r>
+        <w:rPr>
+          <w:rFonts w:ascii="Times New Roman" w:hAnsi="Times New Roman" w:cs="Times New Roman"/>
+        </w:rPr>
         <w:t>Increases in harvest can drive regime shifts.</w:t>
       </w:r>
     </w:p>
@@ -26,7 +84,7 @@
         <mc:AlternateContent>
           <mc:Choice Requires="wpg">
             <w:drawing>
-              <wp:anchor distT="0" distB="0" distL="114300" distR="114300" simplePos="0" relativeHeight="251658240" behindDoc="0" locked="0" layoutInCell="1" allowOverlap="1">
+              <wp:anchor distT="0" distB="0" distL="114300" distR="114300" simplePos="0" relativeHeight="251657216" behindDoc="0" locked="0" layoutInCell="1" allowOverlap="1">
                 <wp:simplePos x="0" y="0"/>
                 <wp:positionH relativeFrom="column">
                   <wp:posOffset>0</wp:posOffset>
@@ -169,7 +227,7 @@
           </mc:Choice>
           <mc:Fallback>
             <w:pict>
-              <v:group id="Group 3" o:spid="_x0000_s1026" style="position:absolute;margin-left:0;margin-top:22.55pt;width:327.7pt;height:351.85pt;z-index:251658240" coordsize="41617,44684" o:gfxdata="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">
+              <v:group id="Group 3" o:spid="_x0000_s1026" style="position:absolute;margin-left:0;margin-top:22.55pt;width:327.7pt;height:351.85pt;z-index:251657216" coordsize="41617,44684" o:gfxdata="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">
                 <v:shapetype id="_x0000_t75" coordsize="21600,21600" o:spt="75" o:preferrelative="t" path="m@4@5l@4@11@9@11@9@5xe" filled="f" stroked="f">
                   <v:stroke joinstyle="miter"/>
                   <v:formulas>
@@ -262,27 +320,18 @@
         </mc:AlternateContent>
       </w:r>
     </w:p>
-    <w:p>
-      <w:bookmarkStart w:id="0" w:name="_GoBack"/>
-      <w:bookmarkEnd w:id="0"/>
-    </w:p>
-    <w:p>
-      <w:pPr>
-        <w:rPr>
-          <w:rFonts w:ascii="Times New Roman" w:hAnsi="Times New Roman" w:cs="Times New Roman"/>
-        </w:rPr>
-      </w:pPr>
-      <w:r>
-        <w:rPr>
-          <w:rFonts w:ascii="Times New Roman" w:hAnsi="Times New Roman" w:cs="Times New Roman"/>
-        </w:rPr>
-        <w:t>In the absence of harvest on either species, declines in refuge availability cause declines in abundance, but the initially dominant species is able to maintain dominance because both species juveniles are equally affected by loss of refuge</w:t>
-      </w:r>
-      <w:r>
-        <w:rPr>
-          <w:rFonts w:ascii="Times New Roman" w:hAnsi="Times New Roman" w:cs="Times New Roman"/>
-        </w:rPr>
-        <w:t xml:space="preserve"> (Fig S2).</w:t>
+    <w:p/>
+    <w:p>
+      <w:pPr>
+        <w:rPr>
+          <w:rFonts w:ascii="Times New Roman" w:hAnsi="Times New Roman" w:cs="Times New Roman"/>
+        </w:rPr>
+      </w:pPr>
+      <w:r>
+        <w:rPr>
+          <w:rFonts w:ascii="Times New Roman" w:hAnsi="Times New Roman" w:cs="Times New Roman"/>
+        </w:rPr>
+        <w:t>In the absence of harvest on either species, declines in refuge availability cause declines in abundance, but the initially dominant species is able to maintain dominance because both species juveniles are equally affected by loss of refuge (Fig S2).</w:t>
       </w:r>
     </w:p>
     <w:p>
@@ -299,7 +348,7 @@
         <mc:AlternateContent>
           <mc:Choice Requires="wpg">
             <w:drawing>
-              <wp:anchor distT="0" distB="0" distL="114300" distR="114300" simplePos="0" relativeHeight="251660288" behindDoc="0" locked="0" layoutInCell="1" allowOverlap="1" wp14:anchorId="30BF1860" wp14:editId="2E16E2BC">
+              <wp:anchor distT="0" distB="0" distL="114300" distR="114300" simplePos="0" relativeHeight="251659264" behindDoc="0" locked="0" layoutInCell="1" allowOverlap="1" wp14:anchorId="30BF1860" wp14:editId="2E16E2BC">
                 <wp:simplePos x="0" y="0"/>
                 <wp:positionH relativeFrom="column">
                   <wp:posOffset>0</wp:posOffset>
@@ -442,7 +491,7 @@
           </mc:Choice>
           <mc:Fallback>
             <w:pict>
-              <v:group w14:anchorId="30BF1860" id="Group 6" o:spid="_x0000_s1029" style="position:absolute;margin-left:0;margin-top:21.75pt;width:327.7pt;height:362.2pt;z-index:251660288" coordsize="41617,45999" o:gfxdata="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">
+              <v:group w14:anchorId="30BF1860" id="Group 6" o:spid="_x0000_s1029" style="position:absolute;margin-left:0;margin-top:21.75pt;width:327.7pt;height:362.2pt;z-index:251659264" coordsize="41617,45999" o:gfxdata="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">
                 <v:shape id="Picture 4" o:spid="_x0000_s1030" type="#_x0000_t75" style="position:absolute;width:41617;height:41522;visibility:visible;mso-wrap-style:square" o:gfxdata="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">
                   <v:imagedata r:id="rId8" o:title=""/>
                   <v:path arrowok="t"/>
@@ -621,7 +670,7 @@
         <mc:AlternateContent>
           <mc:Choice Requires="wpg">
             <w:drawing>
-              <wp:anchor distT="0" distB="0" distL="114300" distR="114300" simplePos="0" relativeHeight="251664384" behindDoc="0" locked="0" layoutInCell="1" allowOverlap="1" wp14:anchorId="06F8A482" wp14:editId="0BCBB871">
+              <wp:anchor distT="0" distB="0" distL="114300" distR="114300" simplePos="0" relativeHeight="251663360" behindDoc="0" locked="0" layoutInCell="1" allowOverlap="1" wp14:anchorId="06F8A482" wp14:editId="0BCBB871">
                 <wp:simplePos x="0" y="0"/>
                 <wp:positionH relativeFrom="column">
                   <wp:posOffset>438150</wp:posOffset>
@@ -762,13 +811,7 @@
                                 <w:rPr>
                                   <w:rFonts w:ascii="Times New Roman" w:hAnsi="Times New Roman" w:cs="Times New Roman"/>
                                 </w:rPr>
-                                <w:t xml:space="preserve"> is initially dominant and the </w:t>
-                              </w:r>
-                              <w:r>
-                                <w:rPr>
-                                  <w:rFonts w:ascii="Times New Roman" w:hAnsi="Times New Roman" w:cs="Times New Roman"/>
-                                </w:rPr>
-                                <w:t xml:space="preserve">management goal is to </w:t>
+                                <w:t xml:space="preserve"> is initially dominant and the management goal is to </w:t>
                               </w:r>
                               <w:r>
                                 <w:rPr>
@@ -800,7 +843,7 @@
           </mc:Choice>
           <mc:Fallback>
             <w:pict>
-              <v:group w14:anchorId="06F8A482" id="Group 13" o:spid="_x0000_s1032" style="position:absolute;margin-left:34.5pt;margin-top:0;width:327.7pt;height:403.6pt;z-index:251664384" coordsize="41617,51257" o:gfxdata="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">
+              <v:group w14:anchorId="06F8A482" id="Group 13" o:spid="_x0000_s1032" style="position:absolute;margin-left:34.5pt;margin-top:0;width:327.7pt;height:403.6pt;z-index:251663360" coordsize="41617,51257" o:gfxdata="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">
                 <v:shape id="Picture 11" o:spid="_x0000_s1033" type="#_x0000_t75" style="position:absolute;width:41617;height:41522;visibility:visible;mso-wrap-style:square" o:gfxdata="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">
                   <v:imagedata r:id="rId10" o:title=""/>
                   <v:path arrowok="t"/>
@@ -875,13 +918,7 @@
                           <w:rPr>
                             <w:rFonts w:ascii="Times New Roman" w:hAnsi="Times New Roman" w:cs="Times New Roman"/>
                           </w:rPr>
-                          <w:t xml:space="preserve"> is initially dominant and the </w:t>
-                        </w:r>
-                        <w:r>
-                          <w:rPr>
-                            <w:rFonts w:ascii="Times New Roman" w:hAnsi="Times New Roman" w:cs="Times New Roman"/>
-                          </w:rPr>
-                          <w:t xml:space="preserve">management goal is to </w:t>
+                          <w:t xml:space="preserve"> is initially dominant and the management goal is to </w:t>
                         </w:r>
                         <w:r>
                           <w:rPr>
@@ -981,16 +1018,23 @@
         </w:rPr>
       </w:pPr>
     </w:p>
+    <w:p/>
+    <w:p/>
+    <w:p/>
+    <w:p/>
+    <w:p/>
+    <w:p/>
+    <w:p/>
+    <w:p/>
     <w:p>
       <w:r>
         <w:rPr>
           <w:noProof/>
         </w:rPr>
-        <w:lastRenderedPageBreak/>
         <mc:AlternateContent>
           <mc:Choice Requires="wps">
             <w:drawing>
-              <wp:anchor distT="0" distB="0" distL="114300" distR="114300" simplePos="0" relativeHeight="251667456" behindDoc="0" locked="0" layoutInCell="1" allowOverlap="1" wp14:anchorId="3654FAE4" wp14:editId="7529DF5B">
+              <wp:anchor distT="0" distB="0" distL="114300" distR="114300" simplePos="0" relativeHeight="251666432" behindDoc="0" locked="0" layoutInCell="1" allowOverlap="1" wp14:anchorId="4C5B8724" wp14:editId="6E5C3E00">
                 <wp:simplePos x="0" y="0"/>
                 <wp:positionH relativeFrom="column">
                   <wp:posOffset>600075</wp:posOffset>
@@ -1079,13 +1123,7 @@
                               <w:rPr>
                                 <w:rFonts w:ascii="Times New Roman" w:hAnsi="Times New Roman" w:cs="Times New Roman"/>
                               </w:rPr>
-                              <w:t xml:space="preserve">. Stocking of species 1 and harvest of species 2 can, on their own, result in flipping to the desired stable state of a system (species 1 dominance). Tradeoff between stocking and competitor harvest are presented for various levels of harvest on species </w:t>
-                            </w:r>
-                            <w:r>
-                              <w:rPr>
-                                <w:rFonts w:ascii="Times New Roman" w:hAnsi="Times New Roman" w:cs="Times New Roman"/>
-                              </w:rPr>
-                              <w:t xml:space="preserve">1 (solid and dashed lines). Areas above/to the right of the lines represent positive outcomes (species 1 dominance), areas below/to the left represent </w:t>
+                              <w:t xml:space="preserve">. Stocking of species 1 and harvest of species 2 can, on their own, result in flipping to the desired stable state of a system (species 1 dominance). Tradeoff between stocking and competitor harvest are presented for various levels of harvest on species 1 (solid and dashed lines). Areas above/to the right of the lines represent positive outcomes (species 1 dominance), areas below/to the left represent </w:t>
                             </w:r>
                             <w:r>
                               <w:rPr>
@@ -1128,7 +1166,7 @@
           </mc:Choice>
           <mc:Fallback>
             <w:pict>
-              <v:shape w14:anchorId="3654FAE4" id="Text Box 15" o:spid="_x0000_s1035" type="#_x0000_t202" style="position:absolute;margin-left:47.25pt;margin-top:331.45pt;width:327.7pt;height:.05pt;z-index:251667456;visibility:visible;mso-wrap-style:square;mso-wrap-distance-left:9pt;mso-wrap-distance-top:0;mso-wrap-distance-right:9pt;mso-wrap-distance-bottom:0;mso-position-horizontal:absolute;mso-position-horizontal-relative:text;mso-position-vertical:absolute;mso-position-vertical-relative:text;v-text-anchor:top" o:gfxdata="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" stroked="f">
+              <v:shape w14:anchorId="4C5B8724" id="Text Box 15" o:spid="_x0000_s1035" type="#_x0000_t202" style="position:absolute;margin-left:47.25pt;margin-top:331.45pt;width:327.7pt;height:.05pt;z-index:251666432;visibility:visible;mso-wrap-style:square;mso-wrap-distance-left:9pt;mso-wrap-distance-top:0;mso-wrap-distance-right:9pt;mso-wrap-distance-bottom:0;mso-position-horizontal:absolute;mso-position-horizontal-relative:text;mso-position-vertical:absolute;mso-position-vertical-relative:text;v-text-anchor:top" o:gfxdata="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" stroked="f">
                 <v:textbox style="mso-fit-shape-to-text:t" inset="0,0,0,0">
                   <w:txbxContent>
                     <w:p>
@@ -1186,13 +1224,7 @@
                         <w:rPr>
                           <w:rFonts w:ascii="Times New Roman" w:hAnsi="Times New Roman" w:cs="Times New Roman"/>
                         </w:rPr>
-                        <w:t xml:space="preserve">. Stocking of species 1 and harvest of species 2 can, on their own, result in flipping to the desired stable state of a system (species 1 dominance). Tradeoff between stocking and competitor harvest are presented for various levels of harvest on species </w:t>
-                      </w:r>
-                      <w:r>
-                        <w:rPr>
-                          <w:rFonts w:ascii="Times New Roman" w:hAnsi="Times New Roman" w:cs="Times New Roman"/>
-                        </w:rPr>
-                        <w:t xml:space="preserve">1 (solid and dashed lines). Areas above/to the right of the lines represent positive outcomes (species 1 dominance), areas below/to the left represent </w:t>
+                        <w:t xml:space="preserve">. Stocking of species 1 and harvest of species 2 can, on their own, result in flipping to the desired stable state of a system (species 1 dominance). Tradeoff between stocking and competitor harvest are presented for various levels of harvest on species 1 (solid and dashed lines). Areas above/to the right of the lines represent positive outcomes (species 1 dominance), areas below/to the left represent </w:t>
                       </w:r>
                       <w:r>
                         <w:rPr>
@@ -1232,7 +1264,7 @@
           <w:noProof/>
         </w:rPr>
         <w:drawing>
-          <wp:anchor distT="0" distB="0" distL="114300" distR="114300" simplePos="0" relativeHeight="251665408" behindDoc="0" locked="0" layoutInCell="1" allowOverlap="1" wp14:anchorId="67C9BD56" wp14:editId="41716E19">
+          <wp:anchor distT="0" distB="0" distL="114300" distR="114300" simplePos="0" relativeHeight="251664384" behindDoc="0" locked="0" layoutInCell="1" allowOverlap="1" wp14:anchorId="63C3829B" wp14:editId="5E7650D8">
             <wp:simplePos x="0" y="0"/>
             <wp:positionH relativeFrom="column">
               <wp:posOffset>600075</wp:posOffset>
@@ -1282,6 +1314,1334 @@
         </w:drawing>
       </w:r>
     </w:p>
+    <w:p/>
+    <w:p>
+      <w:pPr>
+        <w:rPr>
+          <w:rFonts w:ascii="Times New Roman" w:hAnsi="Times New Roman" w:cs="Times New Roman"/>
+        </w:rPr>
+      </w:pPr>
+      <w:r>
+        <w:rPr>
+          <w:rFonts w:ascii="Times New Roman" w:hAnsi="Times New Roman" w:cs="Times New Roman"/>
+        </w:rPr>
+        <w:lastRenderedPageBreak/>
+        <w:t>Sensitivity Analysis</w:t>
+      </w:r>
+    </w:p>
+    <w:p>
+      <w:pPr>
+        <w:pStyle w:val="FirstParagraph"/>
+        <w:rPr>
+          <w:rFonts w:ascii="Times New Roman" w:hAnsi="Times New Roman" w:cs="Times New Roman"/>
+          <w:sz w:val="22"/>
+          <w:szCs w:val="22"/>
+        </w:rPr>
+      </w:pPr>
+      <w:r>
+        <w:rPr>
+          <w:rFonts w:ascii="Times New Roman" w:hAnsi="Times New Roman" w:cs="Times New Roman"/>
+          <w:sz w:val="22"/>
+          <w:szCs w:val="22"/>
+        </w:rPr>
+        <w:t xml:space="preserve">Here I systematically vary juvenile survival </w:t>
+      </w:r>
+      <m:oMath>
+        <m:r>
+          <w:rPr>
+            <w:rFonts w:ascii="Cambria Math" w:hAnsi="Cambria Math" w:cs="Times New Roman"/>
+            <w:sz w:val="22"/>
+            <w:szCs w:val="22"/>
+          </w:rPr>
+          <m:t>s</m:t>
+        </m:r>
+      </m:oMath>
+      <w:r>
+        <w:rPr>
+          <w:rFonts w:ascii="Times New Roman" w:hAnsi="Times New Roman" w:cs="Times New Roman"/>
+          <w:sz w:val="22"/>
+          <w:szCs w:val="22"/>
+        </w:rPr>
+        <w:t xml:space="preserve">, adult natural mortality </w:t>
+      </w:r>
+      <m:oMath>
+        <m:r>
+          <w:rPr>
+            <w:rFonts w:ascii="Cambria Math" w:hAnsi="Cambria Math" w:cs="Times New Roman"/>
+            <w:sz w:val="22"/>
+            <w:szCs w:val="22"/>
+          </w:rPr>
+          <m:t>m</m:t>
+        </m:r>
+      </m:oMath>
+      <w:r>
+        <w:rPr>
+          <w:rFonts w:ascii="Times New Roman" w:hAnsi="Times New Roman" w:cs="Times New Roman"/>
+          <w:sz w:val="22"/>
+          <w:szCs w:val="22"/>
+        </w:rPr>
+        <w:t xml:space="preserve">, cannibalism </w:t>
+      </w:r>
+      <m:oMath>
+        <m:sSub>
+          <m:sSubPr>
+            <m:ctrlPr>
+              <w:rPr>
+                <w:rFonts w:ascii="Cambria Math" w:hAnsi="Cambria Math" w:cs="Times New Roman"/>
+                <w:sz w:val="22"/>
+                <w:szCs w:val="22"/>
+              </w:rPr>
+            </m:ctrlPr>
+          </m:sSubPr>
+          <m:e>
+            <m:r>
+              <w:rPr>
+                <w:rFonts w:ascii="Cambria Math" w:hAnsi="Cambria Math" w:cs="Times New Roman"/>
+                <w:sz w:val="22"/>
+                <w:szCs w:val="22"/>
+              </w:rPr>
+              <m:t>c</m:t>
+            </m:r>
+          </m:e>
+          <m:sub>
+            <m:sSub>
+              <m:sSubPr>
+                <m:ctrlPr>
+                  <w:rPr>
+                    <w:rFonts w:ascii="Cambria Math" w:hAnsi="Cambria Math" w:cs="Times New Roman"/>
+                    <w:sz w:val="22"/>
+                    <w:szCs w:val="22"/>
+                  </w:rPr>
+                </m:ctrlPr>
+              </m:sSubPr>
+              <m:e>
+                <m:r>
+                  <w:rPr>
+                    <w:rFonts w:ascii="Cambria Math" w:hAnsi="Cambria Math" w:cs="Times New Roman"/>
+                    <w:sz w:val="22"/>
+                    <w:szCs w:val="22"/>
+                  </w:rPr>
+                  <m:t>j</m:t>
+                </m:r>
+              </m:e>
+              <m:sub>
+                <m:r>
+                  <w:rPr>
+                    <w:rFonts w:ascii="Cambria Math" w:hAnsi="Cambria Math" w:cs="Times New Roman"/>
+                    <w:sz w:val="22"/>
+                    <w:szCs w:val="22"/>
+                  </w:rPr>
+                  <m:t>1</m:t>
+                </m:r>
+              </m:sub>
+            </m:sSub>
+            <m:r>
+              <w:rPr>
+                <w:rFonts w:ascii="Cambria Math" w:hAnsi="Cambria Math" w:cs="Times New Roman"/>
+                <w:sz w:val="22"/>
+                <w:szCs w:val="22"/>
+              </w:rPr>
+              <m:t>,</m:t>
+            </m:r>
+            <m:sSub>
+              <m:sSubPr>
+                <m:ctrlPr>
+                  <w:rPr>
+                    <w:rFonts w:ascii="Cambria Math" w:hAnsi="Cambria Math" w:cs="Times New Roman"/>
+                    <w:sz w:val="22"/>
+                    <w:szCs w:val="22"/>
+                  </w:rPr>
+                </m:ctrlPr>
+              </m:sSubPr>
+              <m:e>
+                <m:r>
+                  <w:rPr>
+                    <w:rFonts w:ascii="Cambria Math" w:hAnsi="Cambria Math" w:cs="Times New Roman"/>
+                    <w:sz w:val="22"/>
+                    <w:szCs w:val="22"/>
+                  </w:rPr>
+                  <m:t>a</m:t>
+                </m:r>
+              </m:e>
+              <m:sub>
+                <m:r>
+                  <w:rPr>
+                    <w:rFonts w:ascii="Cambria Math" w:hAnsi="Cambria Math" w:cs="Times New Roman"/>
+                    <w:sz w:val="22"/>
+                    <w:szCs w:val="22"/>
+                  </w:rPr>
+                  <m:t>1</m:t>
+                </m:r>
+              </m:sub>
+            </m:sSub>
+          </m:sub>
+        </m:sSub>
+      </m:oMath>
+      <w:r>
+        <w:rPr>
+          <w:rFonts w:ascii="Times New Roman" w:hAnsi="Times New Roman" w:cs="Times New Roman"/>
+          <w:sz w:val="22"/>
+          <w:szCs w:val="22"/>
+        </w:rPr>
+        <w:t xml:space="preserve">, predation by adult </w:t>
+      </w:r>
+      <m:oMath>
+        <m:sSub>
+          <m:sSubPr>
+            <m:ctrlPr>
+              <w:rPr>
+                <w:rFonts w:ascii="Cambria Math" w:hAnsi="Cambria Math" w:cs="Times New Roman"/>
+                <w:sz w:val="22"/>
+                <w:szCs w:val="22"/>
+              </w:rPr>
+            </m:ctrlPr>
+          </m:sSubPr>
+          <m:e>
+            <m:r>
+              <w:rPr>
+                <w:rFonts w:ascii="Cambria Math" w:hAnsi="Cambria Math" w:cs="Times New Roman"/>
+                <w:sz w:val="22"/>
+                <w:szCs w:val="22"/>
+              </w:rPr>
+              <m:t>c</m:t>
+            </m:r>
+          </m:e>
+          <m:sub>
+            <m:sSub>
+              <m:sSubPr>
+                <m:ctrlPr>
+                  <w:rPr>
+                    <w:rFonts w:ascii="Cambria Math" w:hAnsi="Cambria Math" w:cs="Times New Roman"/>
+                    <w:sz w:val="22"/>
+                    <w:szCs w:val="22"/>
+                  </w:rPr>
+                </m:ctrlPr>
+              </m:sSubPr>
+              <m:e>
+                <m:r>
+                  <w:rPr>
+                    <w:rFonts w:ascii="Cambria Math" w:hAnsi="Cambria Math" w:cs="Times New Roman"/>
+                    <w:sz w:val="22"/>
+                    <w:szCs w:val="22"/>
+                  </w:rPr>
+                  <m:t>j</m:t>
+                </m:r>
+              </m:e>
+              <m:sub>
+                <m:r>
+                  <w:rPr>
+                    <w:rFonts w:ascii="Cambria Math" w:hAnsi="Cambria Math" w:cs="Times New Roman"/>
+                    <w:sz w:val="22"/>
+                    <w:szCs w:val="22"/>
+                  </w:rPr>
+                  <m:t>1</m:t>
+                </m:r>
+              </m:sub>
+            </m:sSub>
+            <m:r>
+              <w:rPr>
+                <w:rFonts w:ascii="Cambria Math" w:hAnsi="Cambria Math" w:cs="Times New Roman"/>
+                <w:sz w:val="22"/>
+                <w:szCs w:val="22"/>
+              </w:rPr>
+              <m:t>,</m:t>
+            </m:r>
+            <m:sSub>
+              <m:sSubPr>
+                <m:ctrlPr>
+                  <w:rPr>
+                    <w:rFonts w:ascii="Cambria Math" w:hAnsi="Cambria Math" w:cs="Times New Roman"/>
+                    <w:sz w:val="22"/>
+                    <w:szCs w:val="22"/>
+                  </w:rPr>
+                </m:ctrlPr>
+              </m:sSubPr>
+              <m:e>
+                <m:r>
+                  <w:rPr>
+                    <w:rFonts w:ascii="Cambria Math" w:hAnsi="Cambria Math" w:cs="Times New Roman"/>
+                    <w:sz w:val="22"/>
+                    <w:szCs w:val="22"/>
+                  </w:rPr>
+                  <m:t>a</m:t>
+                </m:r>
+              </m:e>
+              <m:sub>
+                <m:r>
+                  <w:rPr>
+                    <w:rFonts w:ascii="Cambria Math" w:hAnsi="Cambria Math" w:cs="Times New Roman"/>
+                    <w:sz w:val="22"/>
+                    <w:szCs w:val="22"/>
+                  </w:rPr>
+                  <m:t>2</m:t>
+                </m:r>
+              </m:sub>
+            </m:sSub>
+          </m:sub>
+        </m:sSub>
+      </m:oMath>
+      <w:r>
+        <w:rPr>
+          <w:rFonts w:ascii="Times New Roman" w:hAnsi="Times New Roman" w:cs="Times New Roman"/>
+          <w:sz w:val="22"/>
+          <w:szCs w:val="22"/>
+        </w:rPr>
+        <w:t xml:space="preserve">, juvenile competition </w:t>
+      </w:r>
+      <m:oMath>
+        <m:sSub>
+          <m:sSubPr>
+            <m:ctrlPr>
+              <w:rPr>
+                <w:rFonts w:ascii="Cambria Math" w:hAnsi="Cambria Math" w:cs="Times New Roman"/>
+                <w:sz w:val="22"/>
+                <w:szCs w:val="22"/>
+              </w:rPr>
+            </m:ctrlPr>
+          </m:sSubPr>
+          <m:e>
+            <m:r>
+              <w:rPr>
+                <w:rFonts w:ascii="Cambria Math" w:hAnsi="Cambria Math" w:cs="Times New Roman"/>
+                <w:sz w:val="22"/>
+                <w:szCs w:val="22"/>
+              </w:rPr>
+              <m:t>c</m:t>
+            </m:r>
+          </m:e>
+          <m:sub>
+            <m:sSub>
+              <m:sSubPr>
+                <m:ctrlPr>
+                  <w:rPr>
+                    <w:rFonts w:ascii="Cambria Math" w:hAnsi="Cambria Math" w:cs="Times New Roman"/>
+                    <w:sz w:val="22"/>
+                    <w:szCs w:val="22"/>
+                  </w:rPr>
+                </m:ctrlPr>
+              </m:sSubPr>
+              <m:e>
+                <m:r>
+                  <w:rPr>
+                    <w:rFonts w:ascii="Cambria Math" w:hAnsi="Cambria Math" w:cs="Times New Roman"/>
+                    <w:sz w:val="22"/>
+                    <w:szCs w:val="22"/>
+                  </w:rPr>
+                  <m:t>j</m:t>
+                </m:r>
+              </m:e>
+              <m:sub>
+                <m:r>
+                  <w:rPr>
+                    <w:rFonts w:ascii="Cambria Math" w:hAnsi="Cambria Math" w:cs="Times New Roman"/>
+                    <w:sz w:val="22"/>
+                    <w:szCs w:val="22"/>
+                  </w:rPr>
+                  <m:t>1</m:t>
+                </m:r>
+              </m:sub>
+            </m:sSub>
+            <m:r>
+              <w:rPr>
+                <w:rFonts w:ascii="Cambria Math" w:hAnsi="Cambria Math" w:cs="Times New Roman"/>
+                <w:sz w:val="22"/>
+                <w:szCs w:val="22"/>
+              </w:rPr>
+              <m:t>,</m:t>
+            </m:r>
+            <m:sSub>
+              <m:sSubPr>
+                <m:ctrlPr>
+                  <w:rPr>
+                    <w:rFonts w:ascii="Cambria Math" w:hAnsi="Cambria Math" w:cs="Times New Roman"/>
+                    <w:sz w:val="22"/>
+                    <w:szCs w:val="22"/>
+                  </w:rPr>
+                </m:ctrlPr>
+              </m:sSubPr>
+              <m:e>
+                <m:r>
+                  <w:rPr>
+                    <w:rFonts w:ascii="Cambria Math" w:hAnsi="Cambria Math" w:cs="Times New Roman"/>
+                    <w:sz w:val="22"/>
+                    <w:szCs w:val="22"/>
+                  </w:rPr>
+                  <m:t>j</m:t>
+                </m:r>
+              </m:e>
+              <m:sub>
+                <m:r>
+                  <w:rPr>
+                    <w:rFonts w:ascii="Cambria Math" w:hAnsi="Cambria Math" w:cs="Times New Roman"/>
+                    <w:sz w:val="22"/>
+                    <w:szCs w:val="22"/>
+                  </w:rPr>
+                  <m:t>2</m:t>
+                </m:r>
+              </m:sub>
+            </m:sSub>
+          </m:sub>
+        </m:sSub>
+      </m:oMath>
+      <w:r>
+        <w:rPr>
+          <w:rFonts w:ascii="Times New Roman" w:hAnsi="Times New Roman" w:cs="Times New Roman"/>
+          <w:sz w:val="22"/>
+          <w:szCs w:val="22"/>
+        </w:rPr>
+        <w:t xml:space="preserve">, and fecundity (Ricker parameters </w:t>
+      </w:r>
+      <m:oMath>
+        <m:r>
+          <w:rPr>
+            <w:rFonts w:ascii="Cambria Math" w:hAnsi="Cambria Math" w:cs="Times New Roman"/>
+            <w:sz w:val="22"/>
+            <w:szCs w:val="22"/>
+          </w:rPr>
+          <m:t>a</m:t>
+        </m:r>
+      </m:oMath>
+      <w:r>
+        <w:rPr>
+          <w:rFonts w:ascii="Times New Roman" w:hAnsi="Times New Roman" w:cs="Times New Roman"/>
+          <w:sz w:val="22"/>
+          <w:szCs w:val="22"/>
+        </w:rPr>
+        <w:t xml:space="preserve"> and </w:t>
+      </w:r>
+      <m:oMath>
+        <m:r>
+          <w:rPr>
+            <w:rFonts w:ascii="Cambria Math" w:hAnsi="Cambria Math" w:cs="Times New Roman"/>
+            <w:sz w:val="22"/>
+            <w:szCs w:val="22"/>
+          </w:rPr>
+          <m:t>b</m:t>
+        </m:r>
+      </m:oMath>
+      <w:r>
+        <w:rPr>
+          <w:rFonts w:ascii="Times New Roman" w:hAnsi="Times New Roman" w:cs="Times New Roman"/>
+          <w:sz w:val="22"/>
+          <w:szCs w:val="22"/>
+        </w:rPr>
+        <w:t>) to see how the effect the occurence of stabe states. I did this by only varying values for species 1 and I didn’t now vary any of these parms in combination with each other, o</w:t>
+      </w:r>
+      <w:proofErr w:type="spellStart"/>
+      <w:r>
+        <w:rPr>
+          <w:rFonts w:ascii="Times New Roman" w:hAnsi="Times New Roman" w:cs="Times New Roman"/>
+          <w:sz w:val="22"/>
+          <w:szCs w:val="22"/>
+        </w:rPr>
+        <w:t>nly</w:t>
+      </w:r>
+      <w:proofErr w:type="spellEnd"/>
+      <w:r>
+        <w:rPr>
+          <w:rFonts w:ascii="Times New Roman" w:hAnsi="Times New Roman" w:cs="Times New Roman"/>
+          <w:sz w:val="22"/>
+          <w:szCs w:val="22"/>
+        </w:rPr>
+        <w:t xml:space="preserve"> in isolation.</w:t>
+      </w:r>
+    </w:p>
+    <w:p>
+      <w:pPr>
+        <w:pStyle w:val="CaptionedFigure"/>
+      </w:pPr>
+      <w:bookmarkStart w:id="0" w:name="plotsToMove"/>
+      <w:r>
+        <w:rPr>
+          <w:noProof/>
+        </w:rPr>
+        <w:drawing>
+          <wp:inline distT="0" distB="0" distL="0" distR="0" wp14:anchorId="17B6E7AF" wp14:editId="5EE2DF47">
+            <wp:extent cx="4620126" cy="3696101"/>
+            <wp:effectExtent l="0" t="0" r="0" b="0"/>
+            <wp:docPr id="10" name="Picture" descr="Juvenile Survival rate. Alternate stable states persist for different values, except the lowest value and only when species 2 is initally dominant (0.05). The range of harvest values over which alternate states occur increases as juvenile survival increases. Panel A - species 2 initially dominant; Panel B - species 1 initially dominant."/>
+            <wp:cNvGraphicFramePr/>
+            <a:graphic xmlns:a="http://schemas.openxmlformats.org/drawingml/2006/main">
+              <a:graphicData uri="http://schemas.openxmlformats.org/drawingml/2006/picture">
+                <pic:pic xmlns:pic="http://schemas.openxmlformats.org/drawingml/2006/picture">
+                  <pic:nvPicPr>
+                    <pic:cNvPr id="0" name="Picture" descr="sensitivityAnalysis_Doc_files/figure-docx/juvSurvival-1.png"/>
+                    <pic:cNvPicPr>
+                      <a:picLocks noChangeAspect="1" noChangeArrowheads="1"/>
+                    </pic:cNvPicPr>
+                  </pic:nvPicPr>
+                  <pic:blipFill>
+                    <a:blip r:embed="rId12"/>
+                    <a:stretch>
+                      <a:fillRect/>
+                    </a:stretch>
+                  </pic:blipFill>
+                  <pic:spPr bwMode="auto">
+                    <a:xfrm>
+                      <a:off x="0" y="0"/>
+                      <a:ext cx="4620126" cy="3696101"/>
+                    </a:xfrm>
+                    <a:prstGeom prst="rect">
+                      <a:avLst/>
+                    </a:prstGeom>
+                    <a:noFill/>
+                    <a:ln w="9525">
+                      <a:noFill/>
+                      <a:headEnd/>
+                      <a:tailEnd/>
+                    </a:ln>
+                  </pic:spPr>
+                </pic:pic>
+              </a:graphicData>
+            </a:graphic>
+          </wp:inline>
+        </w:drawing>
+      </w:r>
+      <w:bookmarkStart w:id="1" w:name="_GoBack"/>
+      <w:bookmarkEnd w:id="1"/>
+    </w:p>
+    <w:p>
+      <w:pPr>
+        <w:pStyle w:val="ImageCaption"/>
+      </w:pPr>
+      <w:r>
+        <w:rPr>
+          <w:color w:val="44546A" w:themeColor="text2"/>
+          <w:sz w:val="18"/>
+          <w:szCs w:val="18"/>
+        </w:rPr>
+        <w:t>Figure S</w:t>
+      </w:r>
+      <w:r>
+        <w:rPr>
+          <w:color w:val="44546A" w:themeColor="text2"/>
+          <w:sz w:val="18"/>
+          <w:szCs w:val="18"/>
+        </w:rPr>
+        <w:fldChar w:fldCharType="begin"/>
+      </w:r>
+      <w:r>
+        <w:rPr>
+          <w:color w:val="44546A" w:themeColor="text2"/>
+          <w:sz w:val="18"/>
+          <w:szCs w:val="18"/>
+        </w:rPr>
+        <w:instrText xml:space="preserve"> SEQ Figure \* ARABIC </w:instrText>
+      </w:r>
+      <w:r>
+        <w:rPr>
+          <w:color w:val="44546A" w:themeColor="text2"/>
+          <w:sz w:val="18"/>
+          <w:szCs w:val="18"/>
+        </w:rPr>
+        <w:fldChar w:fldCharType="separate"/>
+      </w:r>
+      <w:r>
+        <w:rPr>
+          <w:noProof/>
+          <w:color w:val="44546A" w:themeColor="text2"/>
+          <w:sz w:val="18"/>
+          <w:szCs w:val="18"/>
+        </w:rPr>
+        <w:t>5</w:t>
+      </w:r>
+      <w:r>
+        <w:rPr>
+          <w:color w:val="44546A" w:themeColor="text2"/>
+          <w:sz w:val="18"/>
+          <w:szCs w:val="18"/>
+        </w:rPr>
+        <w:fldChar w:fldCharType="end"/>
+      </w:r>
+      <w:r>
+        <w:rPr>
+          <w:color w:val="44546A" w:themeColor="text2"/>
+          <w:sz w:val="18"/>
+          <w:szCs w:val="18"/>
+        </w:rPr>
+        <w:t>. Juvenile Survival rate. Alternate stable states persist for different values, except the lowest value and only when species 2 is initially dominant (0.05). The range of harvest values over which alternate states occur increases as juvenile survival</w:t>
+      </w:r>
+      <w:r>
+        <w:rPr>
+          <w:color w:val="44546A" w:themeColor="text2"/>
+          <w:sz w:val="18"/>
+          <w:szCs w:val="18"/>
+        </w:rPr>
+        <w:t xml:space="preserve"> </w:t>
+      </w:r>
+      <w:r>
+        <w:rPr>
+          <w:color w:val="44546A" w:themeColor="text2"/>
+          <w:sz w:val="18"/>
+          <w:szCs w:val="18"/>
+        </w:rPr>
+        <w:t>increases. Panel A - species 2 initially dominant; Panel B - species 1 initially dominant</w:t>
+      </w:r>
+      <w:r>
+        <w:t>.</w:t>
+      </w:r>
+    </w:p>
+    <w:p>
+      <w:pPr>
+        <w:pStyle w:val="Caption"/>
+      </w:pPr>
+    </w:p>
+    <w:p>
+      <w:pPr>
+        <w:pStyle w:val="CaptionedFigure"/>
+      </w:pPr>
+      <w:r>
+        <w:rPr>
+          <w:noProof/>
+        </w:rPr>
+        <w:lastRenderedPageBreak/>
+        <w:drawing>
+          <wp:inline distT="0" distB="0" distL="0" distR="0" wp14:anchorId="5CED1530" wp14:editId="0E52B8DE">
+            <wp:extent cx="4620126" cy="3696101"/>
+            <wp:effectExtent l="0" t="0" r="0" b="0"/>
+            <wp:docPr id="16" name="Picture" descr="Adult natural mortality rate. Alternate stable states persist for all values. The range of harvest values over which alternate states occur decreases as adult natural mortality decreases. In other words, as fewer adults die annually more harvest can happen on species 1 while still allowing it to dominate (panel A). Panel A - species 2 initially dominant; Panel B - species 1 initially dominant."/>
+            <wp:cNvGraphicFramePr/>
+            <a:graphic xmlns:a="http://schemas.openxmlformats.org/drawingml/2006/main">
+              <a:graphicData uri="http://schemas.openxmlformats.org/drawingml/2006/picture">
+                <pic:pic xmlns:pic="http://schemas.openxmlformats.org/drawingml/2006/picture">
+                  <pic:nvPicPr>
+                    <pic:cNvPr id="0" name="Picture" descr="sensitivityAnalysis_Doc_files/figure-docx/adultNatMort-1.png"/>
+                    <pic:cNvPicPr>
+                      <a:picLocks noChangeAspect="1" noChangeArrowheads="1"/>
+                    </pic:cNvPicPr>
+                  </pic:nvPicPr>
+                  <pic:blipFill>
+                    <a:blip r:embed="rId13"/>
+                    <a:stretch>
+                      <a:fillRect/>
+                    </a:stretch>
+                  </pic:blipFill>
+                  <pic:spPr bwMode="auto">
+                    <a:xfrm>
+                      <a:off x="0" y="0"/>
+                      <a:ext cx="4620126" cy="3696101"/>
+                    </a:xfrm>
+                    <a:prstGeom prst="rect">
+                      <a:avLst/>
+                    </a:prstGeom>
+                    <a:noFill/>
+                    <a:ln w="9525">
+                      <a:noFill/>
+                      <a:headEnd/>
+                      <a:tailEnd/>
+                    </a:ln>
+                  </pic:spPr>
+                </pic:pic>
+              </a:graphicData>
+            </a:graphic>
+          </wp:inline>
+        </w:drawing>
+      </w:r>
+    </w:p>
+    <w:p>
+      <w:pPr>
+        <w:pStyle w:val="Caption"/>
+      </w:pPr>
+      <w:r>
+        <w:t>Figure S</w:t>
+      </w:r>
+      <w:fldSimple w:instr=" SEQ Figure \* ARABIC ">
+        <w:r>
+          <w:rPr>
+            <w:noProof/>
+          </w:rPr>
+          <w:t>6</w:t>
+        </w:r>
+      </w:fldSimple>
+      <w:r>
+        <w:t xml:space="preserve">. </w:t>
+      </w:r>
+      <w:r>
+        <w:t xml:space="preserve">Adult natural mortality rate. Alternate stable states persist for all values. The range of harvest values over which alternate states occur decreases as adult natural mortality decreases. In other words, as fewer adults </w:t>
+      </w:r>
+      <w:r>
+        <w:t xml:space="preserve">die annually more harvest can </w:t>
+      </w:r>
+      <w:r>
+        <w:t>happen on species 1 while still allowing it to dominate (panel A). Panel A - species 2 initially dominant; Panel B - species 1 initially dominant.</w:t>
+      </w:r>
+    </w:p>
+    <w:p>
+      <w:pPr>
+        <w:pStyle w:val="CaptionedFigure"/>
+      </w:pPr>
+      <w:r>
+        <w:rPr>
+          <w:noProof/>
+        </w:rPr>
+        <w:lastRenderedPageBreak/>
+        <w:drawing>
+          <wp:inline distT="0" distB="0" distL="0" distR="0" wp14:anchorId="769386E3" wp14:editId="14AAACAD">
+            <wp:extent cx="4620126" cy="3696101"/>
+            <wp:effectExtent l="0" t="0" r="0" b="0"/>
+            <wp:docPr id="17" name="Picture" descr="Species 1 adults predationon species 2 juveniles. Alternate stable states persist for all values except when species 2 is dominant and Adults of species 1 have no effect on species 2 juveniles (0). As the effects of species 1 adults on species 2 juveniles increases the range of harvest values over which alternate stable states occur shifts right (i.e. more harvest can be tolerated before the system flips). Panel A - species 2 initially dominant; Panel B - species 1 initially dominant."/>
+            <wp:cNvGraphicFramePr/>
+            <a:graphic xmlns:a="http://schemas.openxmlformats.org/drawingml/2006/main">
+              <a:graphicData uri="http://schemas.openxmlformats.org/drawingml/2006/picture">
+                <pic:pic xmlns:pic="http://schemas.openxmlformats.org/drawingml/2006/picture">
+                  <pic:nvPicPr>
+                    <pic:cNvPr id="0" name="Picture" descr="sensitivityAnalysis_Doc_files/figure-docx/adultPredation-1.png"/>
+                    <pic:cNvPicPr>
+                      <a:picLocks noChangeAspect="1" noChangeArrowheads="1"/>
+                    </pic:cNvPicPr>
+                  </pic:nvPicPr>
+                  <pic:blipFill>
+                    <a:blip r:embed="rId14"/>
+                    <a:stretch>
+                      <a:fillRect/>
+                    </a:stretch>
+                  </pic:blipFill>
+                  <pic:spPr bwMode="auto">
+                    <a:xfrm>
+                      <a:off x="0" y="0"/>
+                      <a:ext cx="4620126" cy="3696101"/>
+                    </a:xfrm>
+                    <a:prstGeom prst="rect">
+                      <a:avLst/>
+                    </a:prstGeom>
+                    <a:noFill/>
+                    <a:ln w="9525">
+                      <a:noFill/>
+                      <a:headEnd/>
+                      <a:tailEnd/>
+                    </a:ln>
+                  </pic:spPr>
+                </pic:pic>
+              </a:graphicData>
+            </a:graphic>
+          </wp:inline>
+        </w:drawing>
+      </w:r>
+    </w:p>
+    <w:p>
+      <w:pPr>
+        <w:pStyle w:val="Caption"/>
+      </w:pPr>
+      <w:r>
+        <w:t>Figure S</w:t>
+      </w:r>
+      <w:fldSimple w:instr=" SEQ Figure \* ARABIC ">
+        <w:r>
+          <w:rPr>
+            <w:noProof/>
+          </w:rPr>
+          <w:t>7</w:t>
+        </w:r>
+      </w:fldSimple>
+      <w:r>
+        <w:t>. Species 1 adult</w:t>
+      </w:r>
+      <w:r>
+        <w:t xml:space="preserve"> predation on species 2 juveniles. Alternate stable states persist for all values except when species 2 is dominant and Adults of species 1 have no effect on species 2 juveniles (0). As the effects of species 1 adults on species 2 </w:t>
+      </w:r>
+      <w:r>
+        <w:t>juveniles increases the range of harvest values over which alternate stable states occur shifts right (i.e. more harvest can be tolerated before the system flips). Panel A - species 2 initially dominant; Panel B - species 1 initially dominant.</w:t>
+      </w:r>
+    </w:p>
+    <w:p>
+      <w:pPr>
+        <w:pStyle w:val="CaptionedFigure"/>
+      </w:pPr>
+      <w:r>
+        <w:rPr>
+          <w:noProof/>
+        </w:rPr>
+        <w:lastRenderedPageBreak/>
+        <w:drawing>
+          <wp:inline distT="0" distB="0" distL="0" distR="0" wp14:anchorId="74AD8F2A" wp14:editId="415A3B77">
+            <wp:extent cx="4620126" cy="3696101"/>
+            <wp:effectExtent l="0" t="0" r="0" b="0"/>
+            <wp:docPr id="18" name="Picture" descr="Species 1 cannibalism rate. Alternate stable states persist for all values. When little cannibalism occurs (0.0001) more harvest can be tolerated, and vice versa when more cannibalism occurs. Most cannibalism rates result in roughly the same flipping points. Panel A - species 2 initially dominant; Panel B - species 1 initially dominant."/>
+            <wp:cNvGraphicFramePr/>
+            <a:graphic xmlns:a="http://schemas.openxmlformats.org/drawingml/2006/main">
+              <a:graphicData uri="http://schemas.openxmlformats.org/drawingml/2006/picture">
+                <pic:pic xmlns:pic="http://schemas.openxmlformats.org/drawingml/2006/picture">
+                  <pic:nvPicPr>
+                    <pic:cNvPr id="0" name="Picture" descr="sensitivityAnalysis_Doc_files/figure-docx/cannibalism-1.png"/>
+                    <pic:cNvPicPr>
+                      <a:picLocks noChangeAspect="1" noChangeArrowheads="1"/>
+                    </pic:cNvPicPr>
+                  </pic:nvPicPr>
+                  <pic:blipFill>
+                    <a:blip r:embed="rId15"/>
+                    <a:stretch>
+                      <a:fillRect/>
+                    </a:stretch>
+                  </pic:blipFill>
+                  <pic:spPr bwMode="auto">
+                    <a:xfrm>
+                      <a:off x="0" y="0"/>
+                      <a:ext cx="4620126" cy="3696101"/>
+                    </a:xfrm>
+                    <a:prstGeom prst="rect">
+                      <a:avLst/>
+                    </a:prstGeom>
+                    <a:noFill/>
+                    <a:ln w="9525">
+                      <a:noFill/>
+                      <a:headEnd/>
+                      <a:tailEnd/>
+                    </a:ln>
+                  </pic:spPr>
+                </pic:pic>
+              </a:graphicData>
+            </a:graphic>
+          </wp:inline>
+        </w:drawing>
+      </w:r>
+    </w:p>
+    <w:p>
+      <w:pPr>
+        <w:pStyle w:val="ImageCaption"/>
+        <w:rPr>
+          <w:color w:val="44546A" w:themeColor="text2"/>
+          <w:sz w:val="18"/>
+          <w:szCs w:val="18"/>
+        </w:rPr>
+      </w:pPr>
+      <w:r>
+        <w:rPr>
+          <w:color w:val="44546A" w:themeColor="text2"/>
+          <w:sz w:val="18"/>
+          <w:szCs w:val="18"/>
+        </w:rPr>
+        <w:t>Figure S</w:t>
+      </w:r>
+      <w:r>
+        <w:rPr>
+          <w:color w:val="44546A" w:themeColor="text2"/>
+          <w:sz w:val="18"/>
+          <w:szCs w:val="18"/>
+        </w:rPr>
+        <w:fldChar w:fldCharType="begin"/>
+      </w:r>
+      <w:r>
+        <w:rPr>
+          <w:color w:val="44546A" w:themeColor="text2"/>
+          <w:sz w:val="18"/>
+          <w:szCs w:val="18"/>
+        </w:rPr>
+        <w:instrText xml:space="preserve"> SEQ Figure \* ARABIC </w:instrText>
+      </w:r>
+      <w:r>
+        <w:rPr>
+          <w:color w:val="44546A" w:themeColor="text2"/>
+          <w:sz w:val="18"/>
+          <w:szCs w:val="18"/>
+        </w:rPr>
+        <w:fldChar w:fldCharType="separate"/>
+      </w:r>
+      <w:r>
+        <w:rPr>
+          <w:noProof/>
+          <w:color w:val="44546A" w:themeColor="text2"/>
+          <w:sz w:val="18"/>
+          <w:szCs w:val="18"/>
+        </w:rPr>
+        <w:t>8</w:t>
+      </w:r>
+      <w:r>
+        <w:rPr>
+          <w:color w:val="44546A" w:themeColor="text2"/>
+          <w:sz w:val="18"/>
+          <w:szCs w:val="18"/>
+        </w:rPr>
+        <w:fldChar w:fldCharType="end"/>
+      </w:r>
+      <w:r>
+        <w:rPr>
+          <w:color w:val="44546A" w:themeColor="text2"/>
+          <w:sz w:val="18"/>
+          <w:szCs w:val="18"/>
+        </w:rPr>
+        <w:t>. Species 1 cannibalism rate. Alternate stable states persist for all values. When little cannibalism occurs (0.0001) more harvest can be tolerated, and vice versa when more cannibalism occurs. Most cannibalism rates result in roughly the same flipping</w:t>
+      </w:r>
+      <w:r>
+        <w:rPr>
+          <w:color w:val="44546A" w:themeColor="text2"/>
+          <w:sz w:val="18"/>
+          <w:szCs w:val="18"/>
+        </w:rPr>
+        <w:t xml:space="preserve"> points. Panel A - species 2 initially dominant; Panel B - species 1 initially dominant.</w:t>
+      </w:r>
+    </w:p>
+    <w:p>
+      <w:pPr>
+        <w:pStyle w:val="Caption"/>
+      </w:pPr>
+    </w:p>
+    <w:p>
+      <w:pPr>
+        <w:pStyle w:val="CaptionedFigure"/>
+      </w:pPr>
+      <w:r>
+        <w:rPr>
+          <w:noProof/>
+        </w:rPr>
+        <w:lastRenderedPageBreak/>
+        <w:drawing>
+          <wp:inline distT="0" distB="0" distL="0" distR="0" wp14:anchorId="0C4C2515" wp14:editId="60375F4F">
+            <wp:extent cx="4620126" cy="3696101"/>
+            <wp:effectExtent l="0" t="0" r="0" b="0"/>
+            <wp:docPr id="19" name="Picture" descr="Effect of J1 on J2. Alternate stable states do NOT persist for all values. This parameter has a large effect on if alternate states exist and when the flipping point is crossed. Panel A - species 2 initially dominant; Panel B - species 1 initially dominant."/>
+            <wp:cNvGraphicFramePr/>
+            <a:graphic xmlns:a="http://schemas.openxmlformats.org/drawingml/2006/main">
+              <a:graphicData uri="http://schemas.openxmlformats.org/drawingml/2006/picture">
+                <pic:pic xmlns:pic="http://schemas.openxmlformats.org/drawingml/2006/picture">
+                  <pic:nvPicPr>
+                    <pic:cNvPr id="0" name="Picture" descr="sensitivityAnalysis_Doc_files/figure-docx/competition-1.png"/>
+                    <pic:cNvPicPr>
+                      <a:picLocks noChangeAspect="1" noChangeArrowheads="1"/>
+                    </pic:cNvPicPr>
+                  </pic:nvPicPr>
+                  <pic:blipFill>
+                    <a:blip r:embed="rId16"/>
+                    <a:stretch>
+                      <a:fillRect/>
+                    </a:stretch>
+                  </pic:blipFill>
+                  <pic:spPr bwMode="auto">
+                    <a:xfrm>
+                      <a:off x="0" y="0"/>
+                      <a:ext cx="4620126" cy="3696101"/>
+                    </a:xfrm>
+                    <a:prstGeom prst="rect">
+                      <a:avLst/>
+                    </a:prstGeom>
+                    <a:noFill/>
+                    <a:ln w="9525">
+                      <a:noFill/>
+                      <a:headEnd/>
+                      <a:tailEnd/>
+                    </a:ln>
+                  </pic:spPr>
+                </pic:pic>
+              </a:graphicData>
+            </a:graphic>
+          </wp:inline>
+        </w:drawing>
+      </w:r>
+    </w:p>
+    <w:p>
+      <w:pPr>
+        <w:pStyle w:val="ImageCaption"/>
+        <w:rPr>
+          <w:color w:val="44546A" w:themeColor="text2"/>
+          <w:sz w:val="18"/>
+          <w:szCs w:val="18"/>
+        </w:rPr>
+      </w:pPr>
+      <w:r>
+        <w:rPr>
+          <w:color w:val="44546A" w:themeColor="text2"/>
+          <w:sz w:val="18"/>
+          <w:szCs w:val="18"/>
+        </w:rPr>
+        <w:t>Figure S</w:t>
+      </w:r>
+      <w:r>
+        <w:rPr>
+          <w:color w:val="44546A" w:themeColor="text2"/>
+          <w:sz w:val="18"/>
+          <w:szCs w:val="18"/>
+        </w:rPr>
+        <w:fldChar w:fldCharType="begin"/>
+      </w:r>
+      <w:r>
+        <w:rPr>
+          <w:color w:val="44546A" w:themeColor="text2"/>
+          <w:sz w:val="18"/>
+          <w:szCs w:val="18"/>
+        </w:rPr>
+        <w:instrText xml:space="preserve"> SEQ Figure \* ARABIC </w:instrText>
+      </w:r>
+      <w:r>
+        <w:rPr>
+          <w:color w:val="44546A" w:themeColor="text2"/>
+          <w:sz w:val="18"/>
+          <w:szCs w:val="18"/>
+        </w:rPr>
+        <w:fldChar w:fldCharType="separate"/>
+      </w:r>
+      <w:r>
+        <w:rPr>
+          <w:noProof/>
+          <w:color w:val="44546A" w:themeColor="text2"/>
+          <w:sz w:val="18"/>
+          <w:szCs w:val="18"/>
+        </w:rPr>
+        <w:t>9</w:t>
+      </w:r>
+      <w:r>
+        <w:rPr>
+          <w:color w:val="44546A" w:themeColor="text2"/>
+          <w:sz w:val="18"/>
+          <w:szCs w:val="18"/>
+        </w:rPr>
+        <w:fldChar w:fldCharType="end"/>
+      </w:r>
+      <w:r>
+        <w:rPr>
+          <w:color w:val="44546A" w:themeColor="text2"/>
+          <w:sz w:val="18"/>
+          <w:szCs w:val="18"/>
+        </w:rPr>
+        <w:t xml:space="preserve">. Effect of J1 on J2. Alternate stable states do NOT persist for all values. This parameter has a large effect on if alternate states exist and when the flipping point is crossed. Panel A - species 2 initially dominant; Panel B - </w:t>
+      </w:r>
+      <w:r>
+        <w:rPr>
+          <w:color w:val="44546A" w:themeColor="text2"/>
+          <w:sz w:val="18"/>
+          <w:szCs w:val="18"/>
+        </w:rPr>
+        <w:t>species 1 initially dominant.</w:t>
+      </w:r>
+    </w:p>
+    <w:p>
+      <w:pPr>
+        <w:pStyle w:val="Caption"/>
+      </w:pPr>
+    </w:p>
+    <w:p>
+      <w:pPr>
+        <w:pStyle w:val="CaptionedFigure"/>
+      </w:pPr>
+      <w:r>
+        <w:rPr>
+          <w:noProof/>
+        </w:rPr>
+        <w:lastRenderedPageBreak/>
+        <w:drawing>
+          <wp:inline distT="0" distB="0" distL="0" distR="0" wp14:anchorId="1A9FD375" wp14:editId="007FE169">
+            <wp:extent cx="4620126" cy="3696101"/>
+            <wp:effectExtent l="0" t="0" r="0" b="0"/>
+            <wp:docPr id="20" name="Picture" descr="Effect of J2 on J1. Alternate stable states do NOT persist for all values. This parameter has a large effect on if alternate states exist and when the flipping point is crossed. Panel A - species 2 initially dominant; Panel B - species 1 initially dominant."/>
+            <wp:cNvGraphicFramePr/>
+            <a:graphic xmlns:a="http://schemas.openxmlformats.org/drawingml/2006/main">
+              <a:graphicData uri="http://schemas.openxmlformats.org/drawingml/2006/picture">
+                <pic:pic xmlns:pic="http://schemas.openxmlformats.org/drawingml/2006/picture">
+                  <pic:nvPicPr>
+                    <pic:cNvPr id="0" name="Picture" descr="sensitivityAnalysis_Doc_files/figure-docx/competition2-1.png"/>
+                    <pic:cNvPicPr>
+                      <a:picLocks noChangeAspect="1" noChangeArrowheads="1"/>
+                    </pic:cNvPicPr>
+                  </pic:nvPicPr>
+                  <pic:blipFill>
+                    <a:blip r:embed="rId17"/>
+                    <a:stretch>
+                      <a:fillRect/>
+                    </a:stretch>
+                  </pic:blipFill>
+                  <pic:spPr bwMode="auto">
+                    <a:xfrm>
+                      <a:off x="0" y="0"/>
+                      <a:ext cx="4620126" cy="3696101"/>
+                    </a:xfrm>
+                    <a:prstGeom prst="rect">
+                      <a:avLst/>
+                    </a:prstGeom>
+                    <a:noFill/>
+                    <a:ln w="9525">
+                      <a:noFill/>
+                      <a:headEnd/>
+                      <a:tailEnd/>
+                    </a:ln>
+                  </pic:spPr>
+                </pic:pic>
+              </a:graphicData>
+            </a:graphic>
+          </wp:inline>
+        </w:drawing>
+      </w:r>
+    </w:p>
+    <w:p>
+      <w:pPr>
+        <w:pStyle w:val="Caption"/>
+      </w:pPr>
+      <w:r>
+        <w:t>Figure S</w:t>
+      </w:r>
+      <w:fldSimple w:instr=" SEQ Figure \* ARABIC ">
+        <w:r>
+          <w:rPr>
+            <w:noProof/>
+          </w:rPr>
+          <w:t>10</w:t>
+        </w:r>
+      </w:fldSimple>
+      <w:r>
+        <w:t xml:space="preserve">. </w:t>
+      </w:r>
+      <w:r>
+        <w:t xml:space="preserve">Effect of J2 on J1. Alternate stable states do NOT persist for all values. This parameter has a large effect on if alternate states exist and when the flipping point is crossed. Panel A - species 2 initially dominant; Panel B - </w:t>
+      </w:r>
+      <w:r>
+        <w:t xml:space="preserve">species 1 initially </w:t>
+      </w:r>
+      <w:r>
+        <w:t>dominant.</w:t>
+      </w:r>
+    </w:p>
+    <w:p>
+      <w:pPr>
+        <w:pStyle w:val="CaptionedFigure"/>
+      </w:pPr>
+      <w:r>
+        <w:rPr>
+          <w:noProof/>
+        </w:rPr>
+        <w:lastRenderedPageBreak/>
+        <w:drawing>
+          <wp:inline distT="0" distB="0" distL="0" distR="0" wp14:anchorId="5F246A9B" wp14:editId="131AA702">
+            <wp:extent cx="4620126" cy="3696101"/>
+            <wp:effectExtent l="0" t="0" r="0" b="0"/>
+            <wp:docPr id="21" name="Picture" descr="Effect of A2 predation on J1. Alternate stable states persist across all values. As the effect of A2 on J1 decreases more harvest of species 1 can be tolerated before the system flips. Larger effect on the upper end of the stable state where the system starts dominated by species 1 and flips to spcies 2 at high harvest (panel B). Panel A - species 2 initially dominant; Panel B - species 1 initially dominant."/>
+            <wp:cNvGraphicFramePr/>
+            <a:graphic xmlns:a="http://schemas.openxmlformats.org/drawingml/2006/main">
+              <a:graphicData uri="http://schemas.openxmlformats.org/drawingml/2006/picture">
+                <pic:pic xmlns:pic="http://schemas.openxmlformats.org/drawingml/2006/picture">
+                  <pic:nvPicPr>
+                    <pic:cNvPr id="0" name="Picture" descr="sensitivityAnalysis_Doc_files/figure-docx/A2_predation_on_J1-1.png"/>
+                    <pic:cNvPicPr>
+                      <a:picLocks noChangeAspect="1" noChangeArrowheads="1"/>
+                    </pic:cNvPicPr>
+                  </pic:nvPicPr>
+                  <pic:blipFill>
+                    <a:blip r:embed="rId18"/>
+                    <a:stretch>
+                      <a:fillRect/>
+                    </a:stretch>
+                  </pic:blipFill>
+                  <pic:spPr bwMode="auto">
+                    <a:xfrm>
+                      <a:off x="0" y="0"/>
+                      <a:ext cx="4620126" cy="3696101"/>
+                    </a:xfrm>
+                    <a:prstGeom prst="rect">
+                      <a:avLst/>
+                    </a:prstGeom>
+                    <a:noFill/>
+                    <a:ln w="9525">
+                      <a:noFill/>
+                      <a:headEnd/>
+                      <a:tailEnd/>
+                    </a:ln>
+                  </pic:spPr>
+                </pic:pic>
+              </a:graphicData>
+            </a:graphic>
+          </wp:inline>
+        </w:drawing>
+      </w:r>
+    </w:p>
+    <w:p>
+      <w:pPr>
+        <w:pStyle w:val="Caption"/>
+      </w:pPr>
+      <w:r>
+        <w:t>Figure S</w:t>
+      </w:r>
+      <w:fldSimple w:instr=" SEQ Figure \* ARABIC ">
+        <w:r>
+          <w:rPr>
+            <w:noProof/>
+          </w:rPr>
+          <w:t>11</w:t>
+        </w:r>
+      </w:fldSimple>
+      <w:r>
+        <w:t xml:space="preserve">. </w:t>
+      </w:r>
+      <w:r>
+        <w:t>Effect of A2 predation on J1. Alternate stable states persist across all values. As the effect of A2 on J1 decreases more harvest of species 1 can be tolerated before the system flips. Larger effect on the upper end of the stable state where the system</w:t>
+      </w:r>
+      <w:r>
+        <w:t xml:space="preserve"> </w:t>
+      </w:r>
+      <w:r>
+        <w:t xml:space="preserve">starts dominated by species 1 and flips to </w:t>
+      </w:r>
+      <w:r>
+        <w:t>species</w:t>
+      </w:r>
+      <w:r>
+        <w:t xml:space="preserve"> 2 at high harvest (panel B). Panel A - species 2 initially dominant; Panel B - species 1 initially dominant.</w:t>
+      </w:r>
+    </w:p>
+    <w:p>
+      <w:pPr>
+        <w:pStyle w:val="CaptionedFigure"/>
+      </w:pPr>
+      <w:r>
+        <w:rPr>
+          <w:noProof/>
+        </w:rPr>
+        <w:lastRenderedPageBreak/>
+        <w:drawing>
+          <wp:inline distT="0" distB="0" distL="0" distR="0" wp14:anchorId="71675CC6" wp14:editId="255F09D3">
+            <wp:extent cx="4620126" cy="3696101"/>
+            <wp:effectExtent l="0" t="0" r="0" b="0"/>
+            <wp:docPr id="22" name="Picture" descr="Effect varying ricker A parm - max number of recruit produced. Alternate stable states persist across all values except the very lowest a value (1250) and only when species 2 is initially dominant (panel A). Parameter A has a larger effect on when flipping happens in panel B; where species 1 is initially dominant. Panel A - species 2 initially dominant; Panel B - species 1 initially dominant."/>
+            <wp:cNvGraphicFramePr/>
+            <a:graphic xmlns:a="http://schemas.openxmlformats.org/drawingml/2006/main">
+              <a:graphicData uri="http://schemas.openxmlformats.org/drawingml/2006/picture">
+                <pic:pic xmlns:pic="http://schemas.openxmlformats.org/drawingml/2006/picture">
+                  <pic:nvPicPr>
+                    <pic:cNvPr id="0" name="Picture" descr="sensitivityAnalysis_Doc_files/figure-docx/ricker_a-1.png"/>
+                    <pic:cNvPicPr>
+                      <a:picLocks noChangeAspect="1" noChangeArrowheads="1"/>
+                    </pic:cNvPicPr>
+                  </pic:nvPicPr>
+                  <pic:blipFill>
+                    <a:blip r:embed="rId19"/>
+                    <a:stretch>
+                      <a:fillRect/>
+                    </a:stretch>
+                  </pic:blipFill>
+                  <pic:spPr bwMode="auto">
+                    <a:xfrm>
+                      <a:off x="0" y="0"/>
+                      <a:ext cx="4620126" cy="3696101"/>
+                    </a:xfrm>
+                    <a:prstGeom prst="rect">
+                      <a:avLst/>
+                    </a:prstGeom>
+                    <a:noFill/>
+                    <a:ln w="9525">
+                      <a:noFill/>
+                      <a:headEnd/>
+                      <a:tailEnd/>
+                    </a:ln>
+                  </pic:spPr>
+                </pic:pic>
+              </a:graphicData>
+            </a:graphic>
+          </wp:inline>
+        </w:drawing>
+      </w:r>
+    </w:p>
+    <w:p>
+      <w:pPr>
+        <w:pStyle w:val="Caption"/>
+      </w:pPr>
+      <w:r>
+        <w:t>Figure S</w:t>
+      </w:r>
+      <w:fldSimple w:instr=" SEQ Figure \* ARABIC ">
+        <w:r>
+          <w:rPr>
+            <w:noProof/>
+          </w:rPr>
+          <w:t>12</w:t>
+        </w:r>
+      </w:fldSimple>
+      <w:r>
+        <w:t>. Effect varying Ricker A parameter</w:t>
+      </w:r>
+      <w:r>
+        <w:t xml:space="preserve"> - max number of recruit produced. Alternate stable states persist across all values except the very lowest a value (1250) and only when species 2 is initially dominant (panel A). Parameter A has a larger effect on when </w:t>
+      </w:r>
+      <w:r>
+        <w:t>flipping happens in panel B; where species 1 is initially dominant. Panel A - species 2 initially dominant; Panel B - species 1 initially dominant.</w:t>
+      </w:r>
+    </w:p>
+    <w:p>
+      <w:pPr>
+        <w:pStyle w:val="CaptionedFigure"/>
+      </w:pPr>
+      <w:r>
+        <w:rPr>
+          <w:noProof/>
+        </w:rPr>
+        <w:lastRenderedPageBreak/>
+        <w:drawing>
+          <wp:inline distT="0" distB="0" distL="0" distR="0" wp14:anchorId="7BA575A9" wp14:editId="159FE0F7">
+            <wp:extent cx="4620126" cy="3696101"/>
+            <wp:effectExtent l="0" t="0" r="0" b="0"/>
+            <wp:docPr id="23" name="Picture" descr="Effect varying ricker B parm - stock size to produce .5 of A. Alternate stable states persist across all values. Seems to be a large effect of this parameter in either scenario (panel A or B). No general trend here because of the nonlinear effect of ricker parm b on recruitment for a given abundeance. Panel A - species 2 initially dominant; Panel B - species 1 initially dominant."/>
+            <wp:cNvGraphicFramePr/>
+            <a:graphic xmlns:a="http://schemas.openxmlformats.org/drawingml/2006/main">
+              <a:graphicData uri="http://schemas.openxmlformats.org/drawingml/2006/picture">
+                <pic:pic xmlns:pic="http://schemas.openxmlformats.org/drawingml/2006/picture">
+                  <pic:nvPicPr>
+                    <pic:cNvPr id="0" name="Picture" descr="sensitivityAnalysis_Doc_files/figure-docx/ricker_b-1.png"/>
+                    <pic:cNvPicPr>
+                      <a:picLocks noChangeAspect="1" noChangeArrowheads="1"/>
+                    </pic:cNvPicPr>
+                  </pic:nvPicPr>
+                  <pic:blipFill>
+                    <a:blip r:embed="rId20"/>
+                    <a:stretch>
+                      <a:fillRect/>
+                    </a:stretch>
+                  </pic:blipFill>
+                  <pic:spPr bwMode="auto">
+                    <a:xfrm>
+                      <a:off x="0" y="0"/>
+                      <a:ext cx="4620126" cy="3696101"/>
+                    </a:xfrm>
+                    <a:prstGeom prst="rect">
+                      <a:avLst/>
+                    </a:prstGeom>
+                    <a:noFill/>
+                    <a:ln w="9525">
+                      <a:noFill/>
+                      <a:headEnd/>
+                      <a:tailEnd/>
+                    </a:ln>
+                  </pic:spPr>
+                </pic:pic>
+              </a:graphicData>
+            </a:graphic>
+          </wp:inline>
+        </w:drawing>
+      </w:r>
+    </w:p>
+    <w:p>
+      <w:pPr>
+        <w:pStyle w:val="Caption"/>
+      </w:pPr>
+      <w:r>
+        <w:t>Figure S</w:t>
+      </w:r>
+      <w:fldSimple w:instr=" SEQ Figure \* ARABIC ">
+        <w:r>
+          <w:rPr>
+            <w:noProof/>
+          </w:rPr>
+          <w:t>13</w:t>
+        </w:r>
+      </w:fldSimple>
+      <w:r>
+        <w:t>. Effect varying R</w:t>
+      </w:r>
+      <w:r>
+        <w:t>icker B pa</w:t>
+      </w:r>
+      <w:r>
+        <w:t>rameter</w:t>
+      </w:r>
+      <w:r>
+        <w:t xml:space="preserve"> - stock size to produce .5 of A. Alternate stable states persist across all values. Seems to be a large effect of this parameter in either scenario (panel A or B). No general trend here because of the nonlinear effect of </w:t>
+      </w:r>
+      <w:r>
+        <w:t xml:space="preserve">Ricker parameter B on recruitment for a given </w:t>
+      </w:r>
+      <w:r>
+        <w:t>abundance</w:t>
+      </w:r>
+      <w:r>
+        <w:t>. Panel A - species 2 initially dominant; Panel B - species 1 initially dominant.</w:t>
+      </w:r>
+    </w:p>
+    <w:bookmarkEnd w:id="0"/>
+    <w:p/>
+    <w:p/>
     <w:sectPr>
       <w:pgSz w:w="12240" w:h="15840"/>
       <w:pgMar w:top="1440" w:right="1440" w:bottom="1440" w:left="1440" w:header="720" w:footer="720" w:gutter="0"/>
@@ -1800,6 +3160,67 @@
       <w:szCs w:val="18"/>
     </w:rPr>
   </w:style>
+  <w:style w:type="paragraph" w:customStyle="1" w:styleId="FirstParagraph">
+    <w:name w:val="First Paragraph"/>
+    <w:basedOn w:val="BodyText"/>
+    <w:next w:val="BodyText"/>
+    <w:qFormat/>
+    <w:rsid w:val="00642113"/>
+    <w:pPr>
+      <w:spacing w:before="180" w:after="180" w:line="240" w:lineRule="auto"/>
+    </w:pPr>
+    <w:rPr>
+      <w:sz w:val="24"/>
+      <w:szCs w:val="24"/>
+    </w:rPr>
+  </w:style>
+  <w:style w:type="paragraph" w:styleId="BodyText">
+    <w:name w:val="Body Text"/>
+    <w:basedOn w:val="Normal"/>
+    <w:link w:val="BodyTextChar"/>
+    <w:uiPriority w:val="99"/>
+    <w:semiHidden/>
+    <w:unhideWhenUsed/>
+    <w:rsid w:val="00642113"/>
+    <w:pPr>
+      <w:spacing w:after="120"/>
+    </w:pPr>
+  </w:style>
+  <w:style w:type="character" w:customStyle="1" w:styleId="BodyTextChar">
+    <w:name w:val="Body Text Char"/>
+    <w:basedOn w:val="DefaultParagraphFont"/>
+    <w:link w:val="BodyText"/>
+    <w:uiPriority w:val="99"/>
+    <w:semiHidden/>
+    <w:rsid w:val="00642113"/>
+  </w:style>
+  <w:style w:type="paragraph" w:customStyle="1" w:styleId="ImageCaption">
+    <w:name w:val="Image Caption"/>
+    <w:basedOn w:val="Caption"/>
+    <w:rsid w:val="00FD39CA"/>
+    <w:pPr>
+      <w:spacing w:after="120"/>
+    </w:pPr>
+    <w:rPr>
+      <w:iCs w:val="0"/>
+      <w:color w:val="auto"/>
+      <w:sz w:val="24"/>
+      <w:szCs w:val="24"/>
+    </w:rPr>
+  </w:style>
+  <w:style w:type="paragraph" w:customStyle="1" w:styleId="CaptionedFigure">
+    <w:name w:val="Captioned Figure"/>
+    <w:basedOn w:val="Normal"/>
+    <w:rsid w:val="00FD39CA"/>
+    <w:pPr>
+      <w:keepNext/>
+      <w:spacing w:after="200" w:line="240" w:lineRule="auto"/>
+    </w:pPr>
+    <w:rPr>
+      <w:sz w:val="24"/>
+      <w:szCs w:val="24"/>
+    </w:rPr>
+  </w:style>
 </w:styles>
 </file>
 
@@ -2069,7 +3490,7 @@
 </file>
 
 <file path=customXml/itemProps1.xml><?xml version="1.0" encoding="utf-8"?>
-<ds:datastoreItem xmlns:ds="http://schemas.openxmlformats.org/officeDocument/2006/customXml" ds:itemID="{8836870E-2272-4E03-A089-6D3FF0D5A505}">
+<ds:datastoreItem xmlns:ds="http://schemas.openxmlformats.org/officeDocument/2006/customXml" ds:itemID="{1F9228AD-3948-4892-B1AC-DC967CD76A8A}">
   <ds:schemaRefs>
     <ds:schemaRef ds:uri="http://schemas.openxmlformats.org/officeDocument/2006/bibliography"/>
   </ds:schemaRefs>

</xml_diff>